<commit_message>
Modification to SLOC Estimation Hours and content completion of Function Estimation Technique
</commit_message>
<xml_diff>
--- a/Documentation/SPMP_2_3_2_SLOC_Estimation_Hours.docx
+++ b/Documentation/SPMP_2_3_2_SLOC_Estimation_Hours.docx
@@ -42,6 +42,18 @@
         </w:rPr>
         <w:t>Software Lines of Code Estimation</w:t>
       </w:r>
+      <w:r>
+        <w:rPr>
+          <w:rFonts w:ascii="Courier New" w:hAnsi="Courier New" w:cs="Courier New"/>
+          <w:b/>
+          <w:sz w:val="28"/>
+          <w:szCs w:val="28"/>
+          <w:u w:val="single"/>
+        </w:rPr>
+        <w:t xml:space="preserve"> - Hours</w:t>
+      </w:r>
+      <w:bookmarkStart w:id="0" w:name="_GoBack"/>
+      <w:bookmarkEnd w:id="0"/>
     </w:p>
     <w:p>
       <w:pPr>
@@ -730,23 +742,13 @@
           <w:szCs w:val="24"/>
         </w:rPr>
       </w:pPr>
-      <w:proofErr w:type="spellStart"/>
       <w:r>
         <w:rPr>
           <w:rFonts w:ascii="Courier New" w:hAnsi="Courier New" w:cs="Courier New"/>
           <w:sz w:val="24"/>
           <w:szCs w:val="24"/>
         </w:rPr>
-        <w:t>Durwin</w:t>
-      </w:r>
-      <w:proofErr w:type="spellEnd"/>
-      <w:r>
-        <w:rPr>
-          <w:rFonts w:ascii="Courier New" w:hAnsi="Courier New" w:cs="Courier New"/>
-          <w:sz w:val="24"/>
-          <w:szCs w:val="24"/>
-        </w:rPr>
-        <w:t xml:space="preserve"> Johnson - 53</w:t>
+        <w:t>Durwin Johnson - 53</w:t>
       </w:r>
     </w:p>
     <w:p>
@@ -807,25 +809,7 @@
           <w:sz w:val="24"/>
           <w:szCs w:val="24"/>
         </w:rPr>
-        <w:t xml:space="preserve">Cindy </w:t>
-      </w:r>
-      <w:proofErr w:type="spellStart"/>
-      <w:r>
-        <w:rPr>
-          <w:rFonts w:ascii="Courier New" w:hAnsi="Courier New" w:cs="Courier New"/>
-          <w:sz w:val="24"/>
-          <w:szCs w:val="24"/>
-        </w:rPr>
-        <w:t>Samano</w:t>
-      </w:r>
-      <w:proofErr w:type="spellEnd"/>
-      <w:r>
-        <w:rPr>
-          <w:rFonts w:ascii="Courier New" w:hAnsi="Courier New" w:cs="Courier New"/>
-          <w:sz w:val="24"/>
-          <w:szCs w:val="24"/>
-        </w:rPr>
-        <w:t xml:space="preserve"> - 40</w:t>
+        <w:t>Cindy Samano - 40</w:t>
       </w:r>
     </w:p>
     <w:p>
@@ -887,8 +871,6 @@
           <w:sz w:val="24"/>
         </w:rPr>
       </w:pPr>
-      <w:bookmarkStart w:id="0" w:name="_GoBack"/>
-      <w:bookmarkEnd w:id="0"/>
     </w:p>
     <w:p>
       <w:pPr>

</xml_diff>